<commit_message>
finish conclusion.doc and revise the template
</commit_message>
<xml_diff>
--- a/several sections of our article/CA model.docx
+++ b/several sections of our article/CA model.docx
@@ -17,15 +17,17 @@
           <w:sz w:val="28"/>
           <w:szCs w:val="28"/>
         </w:rPr>
-        <w:t>M</w:t>
-      </w:r>
+        <w:t>CA</w:t>
+      </w:r>
+      <w:bookmarkStart w:id="0" w:name="_GoBack"/>
+      <w:bookmarkEnd w:id="0"/>
       <w:r>
         <w:rPr>
           <w:rFonts w:ascii="Times New Roman" w:hAnsi="Times New Roman" w:cs="Times New Roman" w:hint="eastAsia"/>
           <w:sz w:val="28"/>
           <w:szCs w:val="28"/>
         </w:rPr>
-        <w:t xml:space="preserve">ain </w:t>
+        <w:t xml:space="preserve"> </w:t>
       </w:r>
       <w:r>
         <w:rPr>
@@ -80,8 +82,8 @@
         </w:rPr>
         <w:t xml:space="preserve"> the influence of </w:t>
       </w:r>
-      <w:bookmarkStart w:id="0" w:name="OLE_LINK45"/>
-      <w:bookmarkStart w:id="1" w:name="OLE_LINK46"/>
+      <w:bookmarkStart w:id="1" w:name="OLE_LINK45"/>
+      <w:bookmarkStart w:id="2" w:name="OLE_LINK46"/>
       <w:r>
         <w:rPr>
           <w:rFonts w:ascii="Times New Roman" w:hAnsi="Times New Roman" w:cs="Times New Roman"/>
@@ -122,8 +124,8 @@
         </w:rPr>
         <w:t xml:space="preserve"> a two-dimensiona</w:t>
       </w:r>
-      <w:bookmarkEnd w:id="0"/>
       <w:bookmarkEnd w:id="1"/>
+      <w:bookmarkEnd w:id="2"/>
       <w:r>
         <w:rPr>
           <w:rFonts w:ascii="Times New Roman" w:hAnsi="Times New Roman" w:cs="Times New Roman"/>
@@ -140,8 +142,8 @@
         </w:rPr>
         <w:t xml:space="preserve">utomata (CA) model. </w:t>
       </w:r>
-      <w:bookmarkStart w:id="2" w:name="OLE_LINK47"/>
-      <w:bookmarkStart w:id="3" w:name="OLE_LINK48"/>
+      <w:bookmarkStart w:id="3" w:name="OLE_LINK47"/>
+      <w:bookmarkStart w:id="4" w:name="OLE_LINK48"/>
       <w:r>
         <w:rPr>
           <w:rFonts w:ascii="Times New Roman" w:hAnsi="Times New Roman" w:cs="Times New Roman"/>
@@ -200,7 +202,7 @@
         </w:rPr>
         <w:t xml:space="preserve"> </w:t>
       </w:r>
-      <w:commentRangeStart w:id="4"/>
+      <w:commentRangeStart w:id="5"/>
       <w:r>
         <w:rPr>
           <w:rFonts w:ascii="Times New Roman" w:hAnsi="Times New Roman" w:cs="Times New Roman"/>
@@ -255,13 +257,13 @@
         </w:rPr>
         <w:t>two-dimensional one is more complex but feasible enough to simulate the real traffic flow. Therefore, the results from a two dimensional CA model is relatively more accurate.</w:t>
       </w:r>
-      <w:commentRangeEnd w:id="4"/>
+      <w:commentRangeEnd w:id="5"/>
       <w:r>
         <w:rPr>
           <w:rStyle w:val="a3"/>
           <w:color w:val="000000" w:themeColor="text1"/>
         </w:rPr>
-        <w:commentReference w:id="4"/>
+        <w:commentReference w:id="5"/>
       </w:r>
       <w:r>
         <w:rPr>
@@ -272,7 +274,7 @@
         </w:rPr>
         <w:t xml:space="preserve"> </w:t>
       </w:r>
-      <w:commentRangeStart w:id="5"/>
+      <w:commentRangeStart w:id="6"/>
       <w:r>
         <w:rPr>
           <w:rFonts w:ascii="Times New Roman" w:hAnsi="Times New Roman" w:cs="Times New Roman"/>
@@ -282,12 +284,12 @@
         </w:rPr>
         <w:t>Basically, the CA model can be regarded as an effective method to simulate features of traffic jams by showing how interactions between nearby vehicles cause the deceleration.</w:t>
       </w:r>
-      <w:commentRangeEnd w:id="5"/>
+      <w:commentRangeEnd w:id="6"/>
       <w:r>
         <w:rPr>
           <w:rStyle w:val="a3"/>
         </w:rPr>
-        <w:commentReference w:id="5"/>
+        <w:commentReference w:id="6"/>
       </w:r>
     </w:p>
     <w:p>
@@ -557,7 +559,7 @@
           <w:color w:val="000000" w:themeColor="text1"/>
         </w:rPr>
       </w:pPr>
-      <w:commentRangeStart w:id="6"/>
+      <w:commentRangeStart w:id="7"/>
       <w:r>
         <w:rPr>
           <w:rFonts w:ascii="Times New Roman" w:hAnsi="Times New Roman" w:cs="Times New Roman"/>
@@ -565,12 +567,12 @@
         </w:rPr>
         <w:t>所有的车都是规格相同的小轿车，不考虑大型客车或货车的影响</w:t>
       </w:r>
-      <w:commentRangeEnd w:id="6"/>
+      <w:commentRangeEnd w:id="7"/>
       <w:r>
         <w:rPr>
           <w:rStyle w:val="a3"/>
         </w:rPr>
-        <w:commentReference w:id="6"/>
+        <w:commentReference w:id="7"/>
       </w:r>
     </w:p>
     <w:p>
@@ -610,8 +612,8 @@
         <w:t>Model Establishing</w:t>
       </w:r>
     </w:p>
-    <w:bookmarkEnd w:id="2"/>
     <w:bookmarkEnd w:id="3"/>
+    <w:bookmarkEnd w:id="4"/>
     <w:p>
       <w:pPr>
         <w:rPr>
@@ -628,8 +630,8 @@
         </w:rPr>
         <w:t>In our model, the</w:t>
       </w:r>
-      <w:bookmarkStart w:id="7" w:name="OLE_LINK10"/>
-      <w:bookmarkStart w:id="8" w:name="OLE_LINK11"/>
+      <w:bookmarkStart w:id="8" w:name="OLE_LINK10"/>
+      <w:bookmarkStart w:id="9" w:name="OLE_LINK11"/>
       <w:r>
         <w:rPr>
           <w:rFonts w:ascii="Times New Roman" w:hAnsi="Times New Roman" w:cs="Times New Roman"/>
@@ -663,8 +665,8 @@
         </w:rPr>
         <w:t xml:space="preserve">In our two-dimensional CA model, </w:t>
       </w:r>
-      <w:bookmarkEnd w:id="7"/>
       <w:bookmarkEnd w:id="8"/>
+      <w:bookmarkEnd w:id="9"/>
       <w:r>
         <w:rPr>
           <w:rFonts w:ascii="Times New Roman" w:hAnsi="Times New Roman" w:cs="Times New Roman"/>
@@ -744,8 +746,8 @@
         </w:rPr>
         <w:t>which are exactly the same as the cells are evenly distributed in a</w:t>
       </w:r>
-      <w:bookmarkStart w:id="9" w:name="OLE_LINK2"/>
-      <w:bookmarkStart w:id="10" w:name="OLE_LINK3"/>
+      <w:bookmarkStart w:id="10" w:name="OLE_LINK2"/>
+      <w:bookmarkStart w:id="11" w:name="OLE_LINK3"/>
       <w:r>
         <w:rPr>
           <w:rFonts w:ascii="Times New Roman" w:hAnsi="Times New Roman" w:cs="Times New Roman"/>
@@ -754,8 +756,8 @@
         </w:rPr>
         <w:t xml:space="preserve"> particular shape of the square.</w:t>
       </w:r>
-      <w:bookmarkEnd w:id="9"/>
       <w:bookmarkEnd w:id="10"/>
+      <w:bookmarkEnd w:id="11"/>
       <w:r>
         <w:rPr>
           <w:rFonts w:ascii="Times New Roman" w:hAnsi="Times New Roman" w:cs="Times New Roman"/>
@@ -870,8 +872,8 @@
         </w:rPr>
         <w:t xml:space="preserve">Each vehicle is assigned a speed, which is an integer from </w:t>
       </w:r>
-      <w:bookmarkStart w:id="11" w:name="OLE_LINK14"/>
-      <w:bookmarkStart w:id="12" w:name="OLE_LINK15"/>
+      <w:bookmarkStart w:id="12" w:name="OLE_LINK14"/>
+      <w:bookmarkStart w:id="13" w:name="OLE_LINK15"/>
       <w:r>
         <w:rPr>
           <w:rFonts w:ascii="Times New Roman" w:hAnsi="Times New Roman" w:cs="Times New Roman"/>
@@ -880,8 +882,8 @@
         </w:rPr>
         <w:t xml:space="preserve">0 </w:t>
       </w:r>
-      <w:bookmarkEnd w:id="11"/>
       <w:bookmarkEnd w:id="12"/>
+      <w:bookmarkEnd w:id="13"/>
       <w:r>
         <w:rPr>
           <w:rFonts w:ascii="Times New Roman" w:hAnsi="Times New Roman" w:cs="Times New Roman"/>
@@ -890,9 +892,9 @@
         </w:rPr>
         <w:t xml:space="preserve">to </w:t>
       </w:r>
-      <w:bookmarkStart w:id="13" w:name="OLE_LINK12"/>
-      <w:bookmarkStart w:id="14" w:name="OLE_LINK13"/>
-      <w:bookmarkStart w:id="15" w:name="OLE_LINK16"/>
+      <w:bookmarkStart w:id="14" w:name="OLE_LINK12"/>
+      <w:bookmarkStart w:id="15" w:name="OLE_LINK13"/>
+      <w:bookmarkStart w:id="16" w:name="OLE_LINK16"/>
       <w:r>
         <w:rPr>
           <w:rFonts w:ascii="Times New Roman" w:hAnsi="Times New Roman" w:cs="Times New Roman"/>
@@ -901,9 +903,9 @@
         </w:rPr>
         <w:t>Vmax</w:t>
       </w:r>
-      <w:bookmarkEnd w:id="13"/>
       <w:bookmarkEnd w:id="14"/>
       <w:bookmarkEnd w:id="15"/>
+      <w:bookmarkEnd w:id="16"/>
       <w:r>
         <w:rPr>
           <w:rFonts w:ascii="Times New Roman" w:hAnsi="Times New Roman" w:cs="Times New Roman"/>
@@ -1060,8 +1062,8 @@
         </w:rPr>
         <w:t xml:space="preserve"> </w:t>
       </w:r>
-      <w:bookmarkStart w:id="16" w:name="OLE_LINK17"/>
-      <w:bookmarkStart w:id="17" w:name="OLE_LINK18"/>
+      <w:bookmarkStart w:id="17" w:name="OLE_LINK17"/>
+      <w:bookmarkStart w:id="18" w:name="OLE_LINK18"/>
       <w:r>
         <w:rPr>
           <w:rFonts w:ascii="Times New Roman" w:hAnsi="Times New Roman" w:cs="Times New Roman"/>
@@ -1070,10 +1072,10 @@
         </w:rPr>
         <w:t>At each time step,</w:t>
       </w:r>
-      <w:bookmarkStart w:id="18" w:name="OLE_LINK35"/>
-      <w:bookmarkStart w:id="19" w:name="OLE_LINK36"/>
-      <w:bookmarkEnd w:id="16"/>
+      <w:bookmarkStart w:id="19" w:name="OLE_LINK35"/>
+      <w:bookmarkStart w:id="20" w:name="OLE_LINK36"/>
       <w:bookmarkEnd w:id="17"/>
+      <w:bookmarkEnd w:id="18"/>
       <w:r>
         <w:rPr>
           <w:rFonts w:ascii="Times New Roman" w:hAnsi="Times New Roman" w:cs="Times New Roman"/>
@@ -1082,8 +1084,8 @@
         </w:rPr>
         <w:t>the following actions are conducted in order from first to last and all are applied to all cars</w:t>
       </w:r>
-      <w:bookmarkEnd w:id="18"/>
       <w:bookmarkEnd w:id="19"/>
+      <w:bookmarkEnd w:id="20"/>
       <w:r>
         <w:rPr>
           <w:rFonts w:ascii="Times New Roman" w:hAnsi="Times New Roman" w:cs="Times New Roman"/>
@@ -1277,8 +1279,8 @@
         </w:rPr>
         <w:t>if v</w:t>
       </w:r>
-      <w:bookmarkStart w:id="20" w:name="OLE_LINK42"/>
-      <w:bookmarkStart w:id="21" w:name="OLE_LINK43"/>
+      <w:bookmarkStart w:id="21" w:name="OLE_LINK42"/>
+      <w:bookmarkStart w:id="22" w:name="OLE_LINK43"/>
       <w:r>
         <w:rPr>
           <w:rFonts w:ascii="Times New Roman" w:hAnsi="Times New Roman" w:cs="Times New Roman"/>
@@ -1287,10 +1289,10 @@
         </w:rPr>
         <w:t>_t&lt;v_max,</w:t>
       </w:r>
-      <w:bookmarkStart w:id="22" w:name="OLE_LINK44"/>
-      <w:bookmarkStart w:id="23" w:name="OLE_LINK61"/>
-      <w:bookmarkEnd w:id="20"/>
+      <w:bookmarkStart w:id="23" w:name="OLE_LINK44"/>
+      <w:bookmarkStart w:id="24" w:name="OLE_LINK61"/>
       <w:bookmarkEnd w:id="21"/>
+      <w:bookmarkEnd w:id="22"/>
       <w:r>
         <w:rPr>
           <w:rFonts w:ascii="Times New Roman" w:hAnsi="Times New Roman" w:cs="Times New Roman"/>
@@ -1323,8 +1325,8 @@
         </w:rPr>
         <w:t>_t+1,</w:t>
       </w:r>
-      <w:bookmarkStart w:id="24" w:name="OLE_LINK73"/>
-      <w:bookmarkStart w:id="25" w:name="OLE_LINK74"/>
+      <w:bookmarkStart w:id="25" w:name="OLE_LINK73"/>
+      <w:bookmarkStart w:id="26" w:name="OLE_LINK74"/>
       <w:r>
         <w:rPr>
           <w:rFonts w:ascii="Times New Roman" w:hAnsi="Times New Roman" w:cs="Times New Roman"/>
@@ -1333,18 +1335,18 @@
         </w:rPr>
         <w:t>vmax</w:t>
       </w:r>
+      <w:bookmarkEnd w:id="25"/>
+      <w:bookmarkEnd w:id="26"/>
+      <w:r>
+        <w:rPr>
+          <w:rFonts w:ascii="Times New Roman" w:hAnsi="Times New Roman" w:cs="Times New Roman"/>
+          <w:sz w:val="28"/>
+          <w:szCs w:val="28"/>
+        </w:rPr>
+        <w:t>)</w:t>
+      </w:r>
+      <w:bookmarkEnd w:id="23"/>
       <w:bookmarkEnd w:id="24"/>
-      <w:bookmarkEnd w:id="25"/>
-      <w:r>
-        <w:rPr>
-          <w:rFonts w:ascii="Times New Roman" w:hAnsi="Times New Roman" w:cs="Times New Roman"/>
-          <w:sz w:val="28"/>
-          <w:szCs w:val="28"/>
-        </w:rPr>
-        <w:t>)</w:t>
-      </w:r>
-      <w:bookmarkEnd w:id="22"/>
-      <w:bookmarkEnd w:id="23"/>
     </w:p>
     <w:p>
       <w:pPr>
@@ -1468,7 +1470,7 @@
         </w:rPr>
         <w:t xml:space="preserve"> </w:t>
       </w:r>
-      <w:commentRangeStart w:id="26"/>
+      <w:commentRangeStart w:id="27"/>
       <w:r>
         <w:rPr>
           <w:rFonts w:ascii="Times New Roman" w:hAnsi="Times New Roman" w:cs="Times New Roman"/>
@@ -1485,12 +1487,12 @@
         </w:rPr>
         <w:t>x</w:t>
       </w:r>
-      <w:commentRangeEnd w:id="26"/>
+      <w:commentRangeEnd w:id="27"/>
       <w:r>
         <w:rPr>
           <w:rStyle w:val="a3"/>
         </w:rPr>
-        <w:commentReference w:id="26"/>
+        <w:commentReference w:id="27"/>
       </w:r>
       <w:r>
         <w:rPr>
@@ -1886,8 +1888,8 @@
         </w:rPr>
         <w:t xml:space="preserve">ility </w:t>
       </w:r>
-      <w:bookmarkStart w:id="27" w:name="OLE_LINK66"/>
-      <w:bookmarkStart w:id="28" w:name="OLE_LINK65"/>
+      <w:bookmarkStart w:id="28" w:name="OLE_LINK66"/>
+      <w:bookmarkStart w:id="29" w:name="OLE_LINK65"/>
       <w:r>
         <w:rPr>
           <w:rFonts w:ascii="Times New Roman" w:hAnsi="Times New Roman" w:cs="Times New Roman" w:hint="eastAsia"/>
@@ -1915,8 +1917,8 @@
         </w:rPr>
         <w:t>y</w:t>
       </w:r>
-      <w:bookmarkEnd w:id="27"/>
       <w:bookmarkEnd w:id="28"/>
+      <w:bookmarkEnd w:id="29"/>
     </w:p>
     <w:p>
       <w:pPr>
@@ -2178,7 +2180,7 @@
           <w:szCs w:val="28"/>
         </w:rPr>
       </w:pPr>
-      <w:commentRangeStart w:id="29"/>
+      <w:commentRangeStart w:id="30"/>
       <w:r>
         <w:rPr>
           <w:rFonts w:ascii="Times New Roman" w:hAnsi="Times New Roman" w:cs="Times New Roman"/>
@@ -2251,12 +2253,12 @@
         </w:rPr>
         <w:t>）</w:t>
       </w:r>
-      <w:commentRangeEnd w:id="29"/>
+      <w:commentRangeEnd w:id="30"/>
       <w:r>
         <w:rPr>
           <w:rStyle w:val="a3"/>
         </w:rPr>
-        <w:commentReference w:id="29"/>
+        <w:commentReference w:id="30"/>
       </w:r>
     </w:p>
     <w:p>
@@ -2932,7 +2934,7 @@
           <w:szCs w:val="28"/>
         </w:rPr>
       </w:pPr>
-      <w:commentRangeStart w:id="30"/>
+      <w:commentRangeStart w:id="31"/>
       <w:r>
         <w:rPr>
           <w:rFonts w:ascii="Times New Roman" w:hAnsi="Times New Roman" w:cs="Times New Roman" w:hint="eastAsia"/>
@@ -2988,12 +2990,12 @@
         </w:rPr>
         <w:t>the toll plaza</w:t>
       </w:r>
-      <w:commentRangeEnd w:id="30"/>
+      <w:commentRangeEnd w:id="31"/>
       <w:r>
         <w:rPr>
           <w:rStyle w:val="a3"/>
         </w:rPr>
-        <w:commentReference w:id="30"/>
+        <w:commentReference w:id="31"/>
       </w:r>
     </w:p>
     <w:p>
@@ -3016,7 +3018,7 @@
           <w:szCs w:val="28"/>
         </w:rPr>
       </w:pPr>
-      <w:commentRangeStart w:id="31"/>
+      <w:commentRangeStart w:id="32"/>
       <w:r>
         <w:rPr>
           <w:rFonts w:ascii="Times New Roman" w:hAnsi="Times New Roman" w:cs="Times New Roman" w:hint="eastAsia"/>
@@ -3027,12 +3029,12 @@
         </w:rPr>
         <w:t>Brief Results</w:t>
       </w:r>
-      <w:commentRangeEnd w:id="31"/>
+      <w:commentRangeEnd w:id="32"/>
       <w:r>
         <w:rPr>
           <w:rStyle w:val="a3"/>
         </w:rPr>
-        <w:commentReference w:id="31"/>
+        <w:commentReference w:id="32"/>
       </w:r>
     </w:p>
     <w:p>
@@ -3287,7 +3289,7 @@
 
 <file path=word/comments.xml><?xml version="1.0" encoding="utf-8"?>
 <w:comments xmlns:wpc="http://schemas.microsoft.com/office/word/2010/wordprocessingCanvas" xmlns:cx="http://schemas.microsoft.com/office/drawing/2014/chartex" xmlns:cx1="http://schemas.microsoft.com/office/drawing/2015/9/8/chartex" xmlns:cx2="http://schemas.microsoft.com/office/drawing/2015/10/21/chartex" xmlns:cx3="http://schemas.microsoft.com/office/drawing/2016/5/9/chartex" xmlns:cx4="http://schemas.microsoft.com/office/drawing/2016/5/10/chartex" xmlns:cx5="http://schemas.microsoft.com/office/drawing/2016/5/11/chartex" xmlns:mc="http://schemas.openxmlformats.org/markup-compatibility/2006" xmlns:o="urn:schemas-microsoft-com:office:office" xmlns:r="http://schemas.openxmlformats.org/officeDocument/2006/relationships" xmlns:m="http://schemas.openxmlformats.org/officeDocument/2006/math" xmlns:v="urn:schemas-microsoft-com:vml" xmlns:wp14="http://schemas.microsoft.com/office/word/2010/wordprocessingDrawing" xmlns:wp="http://schemas.openxmlformats.org/drawingml/2006/wordprocessingDrawing" xmlns:w10="urn:schemas-microsoft-com:office:word" xmlns:w="http://schemas.openxmlformats.org/wordprocessingml/2006/main" xmlns:w14="http://schemas.microsoft.com/office/word/2010/wordml" xmlns:w15="http://schemas.microsoft.com/office/word/2012/wordml" xmlns:w16se="http://schemas.microsoft.com/office/word/2015/wordml/symex" xmlns:wpg="http://schemas.microsoft.com/office/word/2010/wordprocessingGroup" xmlns:wpi="http://schemas.microsoft.com/office/word/2010/wordprocessingInk" xmlns:wne="http://schemas.microsoft.com/office/word/2006/wordml" xmlns:wps="http://schemas.microsoft.com/office/word/2010/wordprocessingShape" mc:Ignorable="w14 w15 w16se wp14">
-  <w:comment w:id="4" w:author="樟某某" w:date="2017-01-22T22:45:00Z" w:initials="樟某某">
+  <w:comment w:id="5" w:author="樟某某" w:date="2017-01-22T22:45:00Z" w:initials="樟某某">
     <w:p>
       <w:pPr>
         <w:pStyle w:val="a4"/>
@@ -3339,7 +3341,7 @@
       </w:r>
     </w:p>
   </w:comment>
-  <w:comment w:id="5" w:author="樟某某" w:date="2017-01-23T01:19:00Z" w:initials="樟某某">
+  <w:comment w:id="6" w:author="樟某某" w:date="2017-01-23T01:19:00Z" w:initials="樟某某">
     <w:p>
       <w:pPr>
         <w:pStyle w:val="a4"/>
@@ -3364,7 +3366,7 @@
       </w:r>
     </w:p>
   </w:comment>
-  <w:comment w:id="6" w:author="樟某某" w:date="2017-01-23T00:19:00Z" w:initials="樟某某">
+  <w:comment w:id="7" w:author="樟某某" w:date="2017-01-23T00:19:00Z" w:initials="樟某某">
     <w:p>
       <w:pPr>
         <w:pStyle w:val="a4"/>
@@ -3398,7 +3400,7 @@
       </w:r>
     </w:p>
   </w:comment>
-  <w:comment w:id="26" w:author="樟某某" w:date="2017-01-23T02:23:00Z" w:initials="樟某某">
+  <w:comment w:id="27" w:author="樟某某" w:date="2017-01-23T02:23:00Z" w:initials="樟某某">
     <w:p>
       <w:pPr>
         <w:pStyle w:val="a4"/>
@@ -3432,7 +3434,7 @@
       </w:r>
     </w:p>
   </w:comment>
-  <w:comment w:id="29" w:author="樟某某" w:date="2017-01-23T08:59:00Z" w:initials="樟某某">
+  <w:comment w:id="30" w:author="樟某某" w:date="2017-01-23T08:59:00Z" w:initials="樟某某">
     <w:p>
       <w:pPr>
         <w:pStyle w:val="a4"/>
@@ -3460,7 +3462,7 @@
       </w:r>
     </w:p>
   </w:comment>
-  <w:comment w:id="30" w:author="樟某某" w:date="2017-01-23T10:00:00Z" w:initials="樟某某">
+  <w:comment w:id="31" w:author="樟某某" w:date="2017-01-23T10:00:00Z" w:initials="樟某某">
     <w:p>
       <w:pPr>
         <w:pStyle w:val="a4"/>
@@ -3479,7 +3481,7 @@
       </w:r>
     </w:p>
   </w:comment>
-  <w:comment w:id="31" w:author="樟某某" w:date="2017-01-23T20:20:00Z" w:initials="樟某某">
+  <w:comment w:id="32" w:author="樟某某" w:date="2017-01-23T20:20:00Z" w:initials="樟某某">
     <w:p>
       <w:pPr>
         <w:pStyle w:val="a4"/>
@@ -3496,8 +3498,6 @@
         </w:rPr>
         <w:t>不要管这部分</w:t>
       </w:r>
-      <w:bookmarkStart w:id="32" w:name="_GoBack"/>
-      <w:bookmarkEnd w:id="32"/>
     </w:p>
   </w:comment>
 </w:comments>

</xml_diff>